<commit_message>
nmv 11 01 2023
</commit_message>
<xml_diff>
--- a/TS-Padam/TS-4.4/TS 4.4 Tamil Pada Paatam Corrections.docx
+++ b/TS-Padam/TS-4.4/TS 4.4 Tamil Pada Paatam Corrections.docx
@@ -2,6 +2,707 @@
 <file path=word/document.xml><?xml version="1.0" encoding="utf-8"?>
 <w:document xmlns:wpc="http://schemas.microsoft.com/office/word/2010/wordprocessingCanvas" xmlns:cx="http://schemas.microsoft.com/office/drawing/2014/chartex" xmlns:cx1="http://schemas.microsoft.com/office/drawing/2015/9/8/chartex" xmlns:cx2="http://schemas.microsoft.com/office/drawing/2015/10/21/chartex" xmlns:cx3="http://schemas.microsoft.com/office/drawing/2016/5/9/chartex" xmlns:cx4="http://schemas.microsoft.com/office/drawing/2016/5/10/chartex" xmlns:cx5="http://schemas.microsoft.com/office/drawing/2016/5/11/chartex" xmlns:cx6="http://schemas.microsoft.com/office/drawing/2016/5/12/chartex" xmlns:cx7="http://schemas.microsoft.com/office/drawing/2016/5/13/chartex" xmlns:cx8="http://schemas.microsoft.com/office/drawing/2016/5/14/chartex" xmlns:mc="http://schemas.openxmlformats.org/markup-compatibility/2006" xmlns:aink="http://schemas.microsoft.com/office/drawing/2016/ink" xmlns:am3d="http://schemas.microsoft.com/office/drawing/2017/model3d" xmlns:o="urn:schemas-microsoft-com:office:office" xmlns:oel="http://schemas.microsoft.com/office/2019/extlst" xmlns:r="http://schemas.openxmlformats.org/officeDocument/2006/relationships" xmlns:m="http://schemas.openxmlformats.org/officeDocument/2006/math" xmlns:v="urn:schemas-microsoft-com:vml" xmlns:wp14="http://schemas.microsoft.com/office/word/2010/wordprocessingDrawing" xmlns:wp="http://schemas.openxmlformats.org/drawingml/2006/wordprocessingDrawing" xmlns:w10="urn:schemas-microsoft-com:office:word" xmlns:w="http://schemas.openxmlformats.org/wordprocessingml/2006/main" xmlns:w14="http://schemas.microsoft.com/office/word/2010/wordml" xmlns:w15="http://schemas.microsoft.com/office/word/2012/wordml" xmlns:w16cex="http://schemas.microsoft.com/office/word/2018/wordml/cex" xmlns:w16cid="http://schemas.microsoft.com/office/word/2016/wordml/cid" xmlns:w16="http://schemas.microsoft.com/office/word/2018/wordml" xmlns:w16sdtdh="http://schemas.microsoft.com/office/word/2020/wordml/sdtdatahash" xmlns:w16se="http://schemas.microsoft.com/office/word/2015/wordml/symex" xmlns:wpg="http://schemas.microsoft.com/office/word/2010/wordprocessingGroup" xmlns:wpi="http://schemas.microsoft.com/office/word/2010/wordprocessingInk" xmlns:wne="http://schemas.microsoft.com/office/word/2006/wordml" xmlns:wps="http://schemas.microsoft.com/office/word/2010/wordprocessingShape" mc:Ignorable="w14 w15 w16se w16cid w16 w16cex w16sdtdh wp14">
   <w:body>
+    <w:p>
+      <w:pPr>
+        <w:jc w:val="center"/>
+        <w:rPr>
+          <w:b/>
+          <w:bCs/>
+          <w:sz w:val="32"/>
+          <w:szCs w:val="32"/>
+          <w:u w:val="single"/>
+        </w:rPr>
+      </w:pPr>
+      <w:r>
+        <w:rPr>
+          <w:b/>
+          <w:bCs/>
+          <w:sz w:val="32"/>
+          <w:szCs w:val="32"/>
+          <w:u w:val="single"/>
+        </w:rPr>
+        <w:t xml:space="preserve">TS Pada Paatam – TS 4.4 </w:t>
+      </w:r>
+      <w:r>
+        <w:rPr>
+          <w:b/>
+          <w:bCs/>
+          <w:sz w:val="32"/>
+          <w:szCs w:val="32"/>
+          <w:u w:val="single"/>
+        </w:rPr>
+        <w:t>Tamil</w:t>
+      </w:r>
+      <w:r>
+        <w:rPr>
+          <w:b/>
+          <w:bCs/>
+          <w:sz w:val="32"/>
+          <w:szCs w:val="32"/>
+          <w:u w:val="single"/>
+        </w:rPr>
+        <w:t xml:space="preserve"> Corrections – Observed </w:t>
+      </w:r>
+      <w:proofErr w:type="gramStart"/>
+      <w:r>
+        <w:rPr>
+          <w:b/>
+          <w:bCs/>
+          <w:sz w:val="32"/>
+          <w:szCs w:val="32"/>
+          <w:u w:val="single"/>
+        </w:rPr>
+        <w:t xml:space="preserve">till </w:t>
+      </w:r>
+      <w:r>
+        <w:rPr>
+          <w:b/>
+          <w:bCs/>
+          <w:sz w:val="32"/>
+          <w:szCs w:val="32"/>
+          <w:highlight w:val="red"/>
+          <w:u w:val="single"/>
+        </w:rPr>
+        <w:t>?????</w:t>
+      </w:r>
+      <w:proofErr w:type="gramEnd"/>
+    </w:p>
+    <w:p>
+      <w:pPr>
+        <w:jc w:val="center"/>
+        <w:rPr>
+          <w:b/>
+          <w:bCs/>
+        </w:rPr>
+      </w:pPr>
+      <w:r>
+        <w:rPr>
+          <w:b/>
+          <w:bCs/>
+        </w:rPr>
+        <w:t>(</w:t>
+      </w:r>
+      <w:proofErr w:type="gramStart"/>
+      <w:r>
+        <w:rPr>
+          <w:b/>
+          <w:bCs/>
+        </w:rPr>
+        <w:t>ignore</w:t>
+      </w:r>
+      <w:proofErr w:type="gramEnd"/>
+      <w:r>
+        <w:rPr>
+          <w:b/>
+          <w:bCs/>
+        </w:rPr>
+        <w:t xml:space="preserve"> those which are already incorporated in your book’s version and date)</w:t>
+      </w:r>
+    </w:p>
+    <w:tbl>
+      <w:tblPr>
+        <w:tblW w:w="13278" w:type="dxa"/>
+        <w:tblInd w:w="-176" w:type="dxa"/>
+        <w:tblBorders>
+          <w:top w:val="single" w:sz="4" w:space="0" w:color="000000"/>
+          <w:left w:val="single" w:sz="4" w:space="0" w:color="000000"/>
+          <w:bottom w:val="single" w:sz="4" w:space="0" w:color="000000"/>
+          <w:right w:val="single" w:sz="4" w:space="0" w:color="000000"/>
+          <w:insideH w:val="single" w:sz="4" w:space="0" w:color="000000"/>
+          <w:insideV w:val="single" w:sz="4" w:space="0" w:color="000000"/>
+        </w:tblBorders>
+        <w:tblLook w:val="04A0" w:firstRow="1" w:lastRow="0" w:firstColumn="1" w:lastColumn="0" w:noHBand="0" w:noVBand="1"/>
+      </w:tblPr>
+      <w:tblGrid>
+        <w:gridCol w:w="3261"/>
+        <w:gridCol w:w="4766"/>
+        <w:gridCol w:w="5251"/>
+      </w:tblGrid>
+      <w:tr>
+        <w:tc>
+          <w:tcPr>
+            <w:tcW w:w="3261" w:type="dxa"/>
+          </w:tcPr>
+          <w:p>
+            <w:pPr>
+              <w:spacing w:before="0" w:line="240" w:lineRule="auto"/>
+              <w:jc w:val="center"/>
+              <w:rPr>
+                <w:b/>
+                <w:sz w:val="32"/>
+                <w:szCs w:val="32"/>
+              </w:rPr>
+            </w:pPr>
+            <w:r>
+              <w:rPr>
+                <w:b/>
+                <w:sz w:val="32"/>
+                <w:szCs w:val="32"/>
+              </w:rPr>
+              <w:t>Section, Paragraph</w:t>
+            </w:r>
+          </w:p>
+          <w:p>
+            <w:pPr>
+              <w:spacing w:before="0" w:line="240" w:lineRule="auto"/>
+              <w:jc w:val="center"/>
+              <w:rPr>
+                <w:b/>
+                <w:sz w:val="32"/>
+                <w:szCs w:val="32"/>
+              </w:rPr>
+            </w:pPr>
+            <w:r>
+              <w:rPr>
+                <w:b/>
+                <w:sz w:val="32"/>
+                <w:szCs w:val="32"/>
+              </w:rPr>
+              <w:t>Reference</w:t>
+            </w:r>
+          </w:p>
+        </w:tc>
+        <w:tc>
+          <w:tcPr>
+            <w:tcW w:w="4766" w:type="dxa"/>
+          </w:tcPr>
+          <w:p>
+            <w:pPr>
+              <w:spacing w:before="0" w:line="240" w:lineRule="auto"/>
+              <w:jc w:val="center"/>
+              <w:rPr>
+                <w:b/>
+                <w:sz w:val="32"/>
+                <w:szCs w:val="32"/>
+              </w:rPr>
+            </w:pPr>
+            <w:r>
+              <w:rPr>
+                <w:b/>
+                <w:sz w:val="32"/>
+                <w:szCs w:val="32"/>
+              </w:rPr>
+              <w:t>As Printed</w:t>
+            </w:r>
+          </w:p>
+        </w:tc>
+        <w:tc>
+          <w:tcPr>
+            <w:tcW w:w="5251" w:type="dxa"/>
+          </w:tcPr>
+          <w:p>
+            <w:pPr>
+              <w:spacing w:before="0" w:line="240" w:lineRule="auto"/>
+              <w:ind w:right="-18"/>
+              <w:jc w:val="center"/>
+              <w:rPr>
+                <w:b/>
+                <w:sz w:val="32"/>
+                <w:szCs w:val="32"/>
+              </w:rPr>
+            </w:pPr>
+            <w:r>
+              <w:rPr>
+                <w:b/>
+                <w:sz w:val="32"/>
+                <w:szCs w:val="32"/>
+              </w:rPr>
+              <w:t>To be read as or corrected as</w:t>
+            </w:r>
+          </w:p>
+        </w:tc>
+      </w:tr>
+      <w:tr>
+        <w:trPr>
+          <w:trHeight w:val="1106"/>
+        </w:trPr>
+        <w:tc>
+          <w:tcPr>
+            <w:tcW w:w="3261" w:type="dxa"/>
+          </w:tcPr>
+          <w:p>
+            <w:pPr>
+              <w:spacing w:before="0" w:line="240" w:lineRule="auto"/>
+              <w:rPr>
+                <w:rFonts w:cs="Latha"/>
+                <w:b/>
+                <w:sz w:val="28"/>
+                <w:szCs w:val="28"/>
+                <w:lang w:bidi="ta-IN"/>
+              </w:rPr>
+            </w:pPr>
+            <w:r>
+              <w:rPr>
+                <w:rFonts w:cs="Latha"/>
+                <w:b/>
+                <w:sz w:val="28"/>
+                <w:szCs w:val="28"/>
+                <w:lang w:bidi="ta-IN"/>
+              </w:rPr>
+              <w:t>TS 4.</w:t>
+            </w:r>
+            <w:r>
+              <w:rPr>
+                <w:rFonts w:cs="Latha"/>
+                <w:b/>
+                <w:sz w:val="28"/>
+                <w:szCs w:val="28"/>
+                <w:lang w:bidi="ta-IN"/>
+              </w:rPr>
+              <w:t>4</w:t>
+            </w:r>
+            <w:r>
+              <w:rPr>
+                <w:rFonts w:cs="Latha"/>
+                <w:b/>
+                <w:sz w:val="28"/>
+                <w:szCs w:val="28"/>
+                <w:lang w:bidi="ta-IN"/>
+              </w:rPr>
+              <w:t>.</w:t>
+            </w:r>
+            <w:r>
+              <w:rPr>
+                <w:rFonts w:cs="Latha"/>
+                <w:b/>
+                <w:sz w:val="28"/>
+                <w:szCs w:val="28"/>
+                <w:lang w:bidi="ta-IN"/>
+              </w:rPr>
+              <w:t>5.1</w:t>
+            </w:r>
+            <w:r>
+              <w:rPr>
+                <w:rFonts w:cs="Latha"/>
+                <w:b/>
+                <w:sz w:val="28"/>
+                <w:szCs w:val="28"/>
+                <w:lang w:bidi="ta-IN"/>
+              </w:rPr>
+              <w:t xml:space="preserve"> - </w:t>
+            </w:r>
+            <w:r>
+              <w:rPr>
+                <w:rFonts w:cs="Latha"/>
+                <w:b/>
+                <w:sz w:val="28"/>
+                <w:szCs w:val="28"/>
+                <w:lang w:bidi="ta-IN"/>
+              </w:rPr>
+              <w:t>Vaakyam</w:t>
+            </w:r>
+            <w:r>
+              <w:rPr>
+                <w:rFonts w:cs="Latha"/>
+                <w:b/>
+                <w:sz w:val="28"/>
+                <w:szCs w:val="28"/>
+                <w:lang w:bidi="ta-IN"/>
+              </w:rPr>
+              <w:t xml:space="preserve"> </w:t>
+            </w:r>
+          </w:p>
+          <w:p>
+            <w:pPr>
+              <w:spacing w:before="0" w:line="240" w:lineRule="auto"/>
+              <w:rPr>
+                <w:rFonts w:cs="Latha"/>
+                <w:b/>
+                <w:sz w:val="28"/>
+                <w:szCs w:val="28"/>
+                <w:lang w:bidi="ta-IN"/>
+              </w:rPr>
+            </w:pPr>
+            <w:r>
+              <w:rPr>
+                <w:rFonts w:cs="Latha"/>
+                <w:b/>
+                <w:sz w:val="28"/>
+                <w:szCs w:val="28"/>
+                <w:lang w:bidi="ta-IN"/>
+              </w:rPr>
+              <w:t>Line</w:t>
+            </w:r>
+            <w:r>
+              <w:rPr>
+                <w:rFonts w:cs="Latha"/>
+                <w:b/>
+                <w:sz w:val="28"/>
+                <w:szCs w:val="28"/>
+                <w:lang w:bidi="ta-IN"/>
+              </w:rPr>
+              <w:t xml:space="preserve"> No: - </w:t>
+            </w:r>
+            <w:r>
+              <w:rPr>
+                <w:rFonts w:cs="Latha"/>
+                <w:b/>
+                <w:sz w:val="28"/>
+                <w:szCs w:val="28"/>
+                <w:lang w:bidi="ta-IN"/>
+              </w:rPr>
+              <w:t>Last Line</w:t>
+            </w:r>
+          </w:p>
+          <w:p>
+            <w:pPr>
+              <w:spacing w:before="0" w:line="240" w:lineRule="auto"/>
+              <w:rPr>
+                <w:rFonts w:cs="Latha"/>
+                <w:b/>
+                <w:sz w:val="28"/>
+                <w:szCs w:val="28"/>
+                <w:lang w:bidi="ta-IN"/>
+              </w:rPr>
+            </w:pPr>
+            <w:r>
+              <w:rPr>
+                <w:rFonts w:cs="Latha"/>
+                <w:b/>
+                <w:sz w:val="28"/>
+                <w:szCs w:val="28"/>
+                <w:lang w:bidi="ta-IN"/>
+              </w:rPr>
+              <w:t xml:space="preserve">Panchaati No. - </w:t>
+            </w:r>
+            <w:r>
+              <w:rPr>
+                <w:rFonts w:cs="Latha"/>
+                <w:b/>
+                <w:sz w:val="28"/>
+                <w:szCs w:val="28"/>
+                <w:lang w:bidi="ta-IN"/>
+              </w:rPr>
+              <w:t>18</w:t>
+            </w:r>
+          </w:p>
+        </w:tc>
+        <w:tc>
+          <w:tcPr>
+            <w:tcW w:w="4766" w:type="dxa"/>
+          </w:tcPr>
+          <w:p>
+            <w:pPr>
+              <w:widowControl w:val="0"/>
+              <w:autoSpaceDE w:val="0"/>
+              <w:autoSpaceDN w:val="0"/>
+              <w:adjustRightInd w:val="0"/>
+              <w:spacing w:line="240" w:lineRule="auto"/>
+              <w:rPr>
+                <w:rFonts w:ascii="BRH Malayalam Extra" w:hAnsi="BRH Malayalam Extra" w:cs="BRH Malayalam Extra"/>
+                <w:sz w:val="40"/>
+                <w:szCs w:val="40"/>
+              </w:rPr>
+            </w:pPr>
+            <w:r>
+              <w:rPr>
+                <w:rFonts w:ascii="Latha" w:hAnsi="Latha" w:cs="Latha"/>
+                <w:sz w:val="28"/>
+                <w:szCs w:val="28"/>
+                <w:cs/>
+                <w:lang w:bidi="ta-IN"/>
+              </w:rPr>
+              <w:t>தாம</w:t>
+            </w:r>
+            <w:r>
+              <w:rPr>
+                <w:rFonts w:ascii="BRH Tamil Tab Extra" w:hAnsi="BRH Tamil Tab Extra" w:cs="Latha"/>
+                <w:b/>
+                <w:sz w:val="36"/>
+                <w:szCs w:val="28"/>
+              </w:rPr>
+              <w:t>…</w:t>
+            </w:r>
+            <w:r>
+              <w:rPr>
+                <w:rFonts w:ascii="Latha" w:hAnsi="Latha" w:cs="Latha"/>
+                <w:sz w:val="28"/>
+                <w:szCs w:val="28"/>
+                <w:cs/>
+                <w:lang w:bidi="ta-IN"/>
+              </w:rPr>
+              <w:t xml:space="preserve">ஹம் </w:t>
+            </w:r>
+            <w:r>
+              <w:rPr>
+                <w:rFonts w:ascii="Latha" w:hAnsi="Latha" w:cs="Latha"/>
+                <w:sz w:val="28"/>
+                <w:szCs w:val="28"/>
+                <w:highlight w:val="yellow"/>
+                <w:cs/>
+                <w:lang w:bidi="ta-IN"/>
+              </w:rPr>
+              <w:t>ப்ர</w:t>
+            </w:r>
+            <w:r>
+              <w:rPr>
+                <w:rFonts w:ascii="BRH Tamil Tab Extra" w:hAnsi="BRH Tamil Tab Extra" w:cs="Latha"/>
+                <w:b/>
+                <w:sz w:val="36"/>
+                <w:szCs w:val="28"/>
+                <w:highlight w:val="yellow"/>
+              </w:rPr>
+              <w:t>†</w:t>
+            </w:r>
+            <w:r>
+              <w:rPr>
+                <w:rFonts w:ascii="Latha" w:hAnsi="Latha" w:cs="Latha"/>
+                <w:sz w:val="28"/>
+                <w:szCs w:val="28"/>
+                <w:highlight w:val="yellow"/>
+              </w:rPr>
+              <w:t xml:space="preserve"> </w:t>
+            </w:r>
+            <w:r>
+              <w:rPr>
+                <w:rFonts w:ascii="Latha" w:hAnsi="Latha" w:cs="Latha"/>
+                <w:sz w:val="28"/>
+                <w:szCs w:val="28"/>
+                <w:highlight w:val="yellow"/>
+                <w:cs/>
+                <w:lang w:bidi="ta-IN"/>
+              </w:rPr>
+              <w:t>பத்</w:t>
+            </w:r>
+            <w:r>
+              <w:rPr>
+                <w:rFonts w:ascii="Latha" w:hAnsi="Latha" w:cs="Latha"/>
+                <w:b/>
+                <w:bCs/>
+                <w:position w:val="-12"/>
+                <w:sz w:val="28"/>
+                <w:szCs w:val="28"/>
+                <w:cs/>
+                <w:lang w:bidi="ta-IN"/>
+              </w:rPr>
+              <w:t>3</w:t>
+            </w:r>
+            <w:r>
+              <w:rPr>
+                <w:rFonts w:ascii="Latha" w:hAnsi="Latha" w:cs="Latha"/>
+                <w:sz w:val="28"/>
+                <w:szCs w:val="28"/>
+                <w:cs/>
+                <w:lang w:bidi="ta-IN"/>
+              </w:rPr>
+              <w:t>யே</w:t>
+            </w:r>
+            <w:r>
+              <w:rPr>
+                <w:rFonts w:ascii="BRH Tamil Tab Extra" w:hAnsi="BRH Tamil Tab Extra" w:cs="Latha"/>
+                <w:b/>
+                <w:sz w:val="36"/>
+                <w:szCs w:val="28"/>
+              </w:rPr>
+              <w:t>…</w:t>
+            </w:r>
+            <w:r>
+              <w:rPr>
+                <w:rFonts w:ascii="Latha" w:hAnsi="Latha" w:cs="Latha"/>
+                <w:sz w:val="28"/>
+                <w:szCs w:val="28"/>
+              </w:rPr>
+              <w:t xml:space="preserve"> </w:t>
+            </w:r>
+            <w:r>
+              <w:rPr>
+                <w:rFonts w:ascii="Latha" w:hAnsi="Latha" w:cs="Latha"/>
+                <w:sz w:val="28"/>
+                <w:szCs w:val="28"/>
+                <w:cs/>
+                <w:lang w:bidi="ta-IN"/>
+              </w:rPr>
+              <w:t>ஸா</w:t>
+            </w:r>
+          </w:p>
+        </w:tc>
+        <w:tc>
+          <w:tcPr>
+            <w:tcW w:w="5251" w:type="dxa"/>
+          </w:tcPr>
+          <w:p>
+            <w:pPr>
+              <w:widowControl w:val="0"/>
+              <w:autoSpaceDE w:val="0"/>
+              <w:autoSpaceDN w:val="0"/>
+              <w:adjustRightInd w:val="0"/>
+              <w:spacing w:before="0" w:line="240" w:lineRule="auto"/>
+              <w:rPr>
+                <w:rFonts w:ascii="BRH Malayalam Extra" w:hAnsi="BRH Malayalam Extra" w:cs="BRH Malayalam Extra"/>
+                <w:sz w:val="40"/>
+                <w:szCs w:val="40"/>
+              </w:rPr>
+            </w:pPr>
+            <w:r>
+              <w:rPr>
+                <w:rFonts w:ascii="Latha" w:hAnsi="Latha" w:cs="Latha"/>
+                <w:sz w:val="28"/>
+                <w:szCs w:val="28"/>
+                <w:cs/>
+                <w:lang w:bidi="ta-IN"/>
+              </w:rPr>
+              <w:t>தாம</w:t>
+            </w:r>
+            <w:r>
+              <w:rPr>
+                <w:rFonts w:ascii="BRH Tamil Tab Extra" w:hAnsi="BRH Tamil Tab Extra" w:cs="Latha"/>
+                <w:b/>
+                <w:sz w:val="36"/>
+                <w:szCs w:val="28"/>
+              </w:rPr>
+              <w:t>…</w:t>
+            </w:r>
+            <w:r>
+              <w:rPr>
+                <w:rFonts w:ascii="Latha" w:hAnsi="Latha" w:cs="Latha"/>
+                <w:sz w:val="28"/>
+                <w:szCs w:val="28"/>
+                <w:cs/>
+                <w:lang w:bidi="ta-IN"/>
+              </w:rPr>
+              <w:t xml:space="preserve">ஹம் </w:t>
+            </w:r>
+            <w:r>
+              <w:rPr>
+                <w:rFonts w:ascii="Latha" w:hAnsi="Latha" w:cs="Latha"/>
+                <w:sz w:val="28"/>
+                <w:szCs w:val="28"/>
+                <w:highlight w:val="green"/>
+                <w:cs/>
+                <w:lang w:bidi="ta-IN"/>
+              </w:rPr>
+              <w:t>ப்ர</w:t>
+            </w:r>
+            <w:r>
+              <w:rPr>
+                <w:rFonts w:ascii="Latha" w:hAnsi="Latha" w:cs="Latha"/>
+                <w:sz w:val="28"/>
+                <w:szCs w:val="28"/>
+                <w:highlight w:val="green"/>
+              </w:rPr>
+              <w:t xml:space="preserve"> </w:t>
+            </w:r>
+            <w:r>
+              <w:rPr>
+                <w:rFonts w:ascii="Latha" w:hAnsi="Latha" w:cs="Latha"/>
+                <w:sz w:val="28"/>
+                <w:szCs w:val="28"/>
+                <w:highlight w:val="green"/>
+                <w:cs/>
+                <w:lang w:bidi="ta-IN"/>
+              </w:rPr>
+              <w:t>ப</w:t>
+            </w:r>
+            <w:r>
+              <w:rPr>
+                <w:rFonts w:ascii="BRH Tamil Tab Extra" w:hAnsi="BRH Tamil Tab Extra" w:cs="Latha"/>
+                <w:b/>
+                <w:sz w:val="36"/>
+                <w:szCs w:val="28"/>
+                <w:highlight w:val="green"/>
+              </w:rPr>
+              <w:t>†</w:t>
+            </w:r>
+            <w:r>
+              <w:rPr>
+                <w:rFonts w:ascii="Latha" w:hAnsi="Latha" w:cs="Latha"/>
+                <w:sz w:val="28"/>
+                <w:szCs w:val="28"/>
+                <w:cs/>
+                <w:lang w:bidi="ta-IN"/>
+              </w:rPr>
+              <w:t>த்</w:t>
+            </w:r>
+            <w:r>
+              <w:rPr>
+                <w:rFonts w:ascii="Latha" w:hAnsi="Latha" w:cs="Latha"/>
+                <w:b/>
+                <w:bCs/>
+                <w:position w:val="-12"/>
+                <w:sz w:val="28"/>
+                <w:szCs w:val="28"/>
+                <w:cs/>
+                <w:lang w:bidi="ta-IN"/>
+              </w:rPr>
+              <w:t>3</w:t>
+            </w:r>
+            <w:r>
+              <w:rPr>
+                <w:rFonts w:ascii="Latha" w:hAnsi="Latha" w:cs="Latha"/>
+                <w:sz w:val="28"/>
+                <w:szCs w:val="28"/>
+                <w:cs/>
+                <w:lang w:bidi="ta-IN"/>
+              </w:rPr>
+              <w:t>யே</w:t>
+            </w:r>
+            <w:r>
+              <w:rPr>
+                <w:rFonts w:ascii="BRH Tamil Tab Extra" w:hAnsi="BRH Tamil Tab Extra" w:cs="Latha"/>
+                <w:b/>
+                <w:sz w:val="36"/>
+                <w:szCs w:val="28"/>
+              </w:rPr>
+              <w:t>…</w:t>
+            </w:r>
+            <w:r>
+              <w:rPr>
+                <w:rFonts w:ascii="Latha" w:hAnsi="Latha" w:cs="Latha"/>
+                <w:sz w:val="28"/>
+                <w:szCs w:val="28"/>
+              </w:rPr>
+              <w:t xml:space="preserve"> </w:t>
+            </w:r>
+            <w:r>
+              <w:rPr>
+                <w:rFonts w:ascii="Latha" w:hAnsi="Latha" w:cs="Latha"/>
+                <w:sz w:val="28"/>
+                <w:szCs w:val="28"/>
+                <w:cs/>
+                <w:lang w:bidi="ta-IN"/>
+              </w:rPr>
+              <w:t>ஸா</w:t>
+            </w:r>
+          </w:p>
+        </w:tc>
+      </w:tr>
+    </w:tbl>
+    <w:p>
+      <w:pPr>
+        <w:jc w:val="center"/>
+        <w:rPr>
+          <w:b/>
+          <w:bCs/>
+          <w:sz w:val="32"/>
+          <w:szCs w:val="32"/>
+          <w:u w:val="single"/>
+        </w:rPr>
+      </w:pPr>
+    </w:p>
+    <w:p>
+      <w:pPr>
+        <w:jc w:val="center"/>
+        <w:rPr>
+          <w:b/>
+          <w:bCs/>
+          <w:sz w:val="32"/>
+          <w:szCs w:val="32"/>
+          <w:u w:val="single"/>
+        </w:rPr>
+      </w:pPr>
+    </w:p>
+    <w:p>
+      <w:pPr>
+        <w:jc w:val="center"/>
+        <w:rPr>
+          <w:b/>
+          <w:bCs/>
+          <w:sz w:val="32"/>
+          <w:szCs w:val="32"/>
+          <w:u w:val="single"/>
+        </w:rPr>
+      </w:pPr>
+    </w:p>
     <w:p>
       <w:pPr>
         <w:jc w:val="center"/>
@@ -1081,7 +1782,18 @@
                 <w:cs/>
                 <w:lang w:bidi="ta-IN"/>
               </w:rPr>
-              <w:t>னாம் ப்ர</w:t>
+              <w:t xml:space="preserve">னாம் </w:t>
+            </w:r>
+            <w:r>
+              <w:rPr>
+                <w:rFonts w:ascii="Latha" w:hAnsi="Latha" w:cs="Latha"/>
+                <w:sz w:val="28"/>
+                <w:szCs w:val="28"/>
+                <w:cs/>
+                <w:lang w:bidi="ta-IN"/>
+              </w:rPr>
+              <w:lastRenderedPageBreak/>
+              <w:t>ப்ர</w:t>
             </w:r>
             <w:r>
               <w:rPr>
@@ -1183,6 +1895,7 @@
                 <w:sz w:val="36"/>
                 <w:szCs w:val="28"/>
               </w:rPr>
+              <w:lastRenderedPageBreak/>
               <w:t>Å</w:t>
             </w:r>
             <w:r>
@@ -2481,7 +3194,6 @@
                 <w:szCs w:val="28"/>
                 <w:lang w:bidi="ta-IN"/>
               </w:rPr>
-              <w:lastRenderedPageBreak/>
               <w:t xml:space="preserve">TS 4.4.12.4 - Padam </w:t>
             </w:r>
           </w:p>
@@ -3321,6 +4033,7 @@
                 <w:sz w:val="32"/>
                 <w:szCs w:val="32"/>
               </w:rPr>
+              <w:lastRenderedPageBreak/>
               <w:t>Section, Paragraph</w:t>
             </w:r>
           </w:p>
@@ -4756,7 +5469,6 @@
                 <w:szCs w:val="28"/>
                 <w:lang w:bidi="ta-IN"/>
               </w:rPr>
-              <w:lastRenderedPageBreak/>
               <w:t>TS 4.</w:t>
             </w:r>
             <w:r>
@@ -5651,6 +6363,7 @@
                 <w:szCs w:val="28"/>
                 <w:lang w:bidi="ta-IN"/>
               </w:rPr>
+              <w:lastRenderedPageBreak/>
               <w:t>TS 4.</w:t>
             </w:r>
             <w:r>
@@ -7680,7 +8393,6 @@
                 <w:sz w:val="28"/>
                 <w:szCs w:val="28"/>
               </w:rPr>
-              <w:lastRenderedPageBreak/>
               <w:t>TS 4.4.</w:t>
             </w:r>
             <w:r>
@@ -7748,7 +8460,6 @@
                 <w:szCs w:val="28"/>
               </w:rPr>
             </w:pPr>
-            <w:proofErr w:type="spellStart"/>
             <w:r>
               <w:rPr>
                 <w:rFonts w:cs="Arial"/>
@@ -7758,19 +8469,7 @@
                 <w:szCs w:val="28"/>
                 <w:lang w:bidi="ta-IN"/>
               </w:rPr>
-              <w:t>PadaM</w:t>
-            </w:r>
-            <w:proofErr w:type="spellEnd"/>
-            <w:r>
-              <w:rPr>
-                <w:rFonts w:cs="Arial"/>
-                <w:b/>
-                <w:bCs/>
-                <w:sz w:val="28"/>
-                <w:szCs w:val="28"/>
-                <w:lang w:bidi="ta-IN"/>
-              </w:rPr>
-              <w:t xml:space="preserve"> no: 21</w:t>
+              <w:t>PadaM no: 21</w:t>
             </w:r>
           </w:p>
         </w:tc>
@@ -8939,7 +9638,6 @@
               </w:rPr>
               <w:t>†</w:t>
             </w:r>
-            <w:proofErr w:type="spellStart"/>
             <w:r>
               <w:rPr>
                 <w:rFonts w:ascii="BRH Devanagari Extra" w:hAnsi="BRH Devanagari Extra" w:cs="Latha"/>
@@ -8950,7 +9648,6 @@
               </w:rPr>
               <w:t>óè</w:t>
             </w:r>
-            <w:proofErr w:type="spellEnd"/>
             <w:r>
               <w:rPr>
                 <w:rFonts w:ascii="Latha" w:hAnsi="Latha" w:cs="Latha"/>
@@ -9076,7 +9773,6 @@
               </w:rPr>
               <w:t>த்ர</w:t>
             </w:r>
-            <w:proofErr w:type="spellStart"/>
             <w:r>
               <w:rPr>
                 <w:rFonts w:ascii="BRH Devanagari Extra" w:hAnsi="BRH Devanagari Extra" w:cs="Latha"/>
@@ -9086,7 +9782,6 @@
               </w:rPr>
               <w:t>óè</w:t>
             </w:r>
-            <w:proofErr w:type="spellEnd"/>
             <w:r>
               <w:rPr>
                 <w:rFonts w:ascii="Latha" w:hAnsi="Latha" w:cs="Latha"/>
@@ -9154,6 +9849,7 @@
                 <w:szCs w:val="28"/>
                 <w:lang w:bidi="ta-IN"/>
               </w:rPr>
+              <w:lastRenderedPageBreak/>
               <w:t>TS 4.</w:t>
             </w:r>
             <w:r>
@@ -11749,7 +12445,6 @@
               </w:rPr>
               <w:t>…</w:t>
             </w:r>
-            <w:proofErr w:type="spellStart"/>
             <w:r>
               <w:rPr>
                 <w:rFonts w:ascii="BRH Devanagari Extra" w:hAnsi="BRH Devanagari Extra" w:cs="Latha"/>
@@ -11759,7 +12454,6 @@
               </w:rPr>
               <w:t>óè</w:t>
             </w:r>
-            <w:proofErr w:type="spellEnd"/>
             <w:r>
               <w:rPr>
                 <w:rFonts w:ascii="BRH Tamil Tab Extra" w:hAnsi="BRH Tamil Tab Extra" w:cs="Latha"/>
@@ -12043,7 +12737,6 @@
               </w:rPr>
               <w:t>…</w:t>
             </w:r>
-            <w:proofErr w:type="spellStart"/>
             <w:r>
               <w:rPr>
                 <w:rFonts w:ascii="BRH Devanagari Extra" w:hAnsi="BRH Devanagari Extra" w:cs="Latha"/>
@@ -12053,7 +12746,6 @@
               </w:rPr>
               <w:t>óè</w:t>
             </w:r>
-            <w:proofErr w:type="spellEnd"/>
             <w:r>
               <w:rPr>
                 <w:rFonts w:ascii="BRH Tamil Tab Extra" w:hAnsi="BRH Tamil Tab Extra" w:cs="Latha"/>
@@ -12392,7 +13084,6 @@
               </w:rPr>
               <w:t>…</w:t>
             </w:r>
-            <w:proofErr w:type="spellStart"/>
             <w:r>
               <w:rPr>
                 <w:rFonts w:ascii="BRH Devanagari Extra" w:hAnsi="BRH Devanagari Extra" w:cs="Latha"/>
@@ -12402,7 +13093,6 @@
               </w:rPr>
               <w:t>óè</w:t>
             </w:r>
-            <w:proofErr w:type="spellEnd"/>
             <w:r>
               <w:rPr>
                 <w:rFonts w:ascii="BRH Tamil Tab Extra" w:hAnsi="BRH Tamil Tab Extra" w:cs="Latha"/>
@@ -12492,7 +13182,6 @@
               </w:rPr>
               <w:t>…</w:t>
             </w:r>
-            <w:proofErr w:type="spellStart"/>
             <w:r>
               <w:rPr>
                 <w:rFonts w:ascii="BRH Devanagari Extra" w:hAnsi="BRH Devanagari Extra" w:cs="Latha"/>
@@ -12502,7 +13191,6 @@
               </w:rPr>
               <w:t>óè</w:t>
             </w:r>
-            <w:proofErr w:type="spellEnd"/>
             <w:r>
               <w:rPr>
                 <w:rFonts w:ascii="BRH Tamil Tab Extra" w:hAnsi="BRH Tamil Tab Extra" w:cs="Latha"/>
@@ -12702,7 +13390,6 @@
               </w:rPr>
               <w:t>…</w:t>
             </w:r>
-            <w:proofErr w:type="spellStart"/>
             <w:r>
               <w:rPr>
                 <w:rFonts w:ascii="BRH Devanagari Extra" w:hAnsi="BRH Devanagari Extra" w:cs="Latha"/>
@@ -12712,7 +13399,6 @@
               </w:rPr>
               <w:t>óè</w:t>
             </w:r>
-            <w:proofErr w:type="spellEnd"/>
             <w:r>
               <w:rPr>
                 <w:rFonts w:ascii="BRH Tamil Tab Extra" w:hAnsi="BRH Tamil Tab Extra" w:cs="Latha"/>
@@ -12789,7 +13475,6 @@
               </w:rPr>
               <w:t>…</w:t>
             </w:r>
-            <w:proofErr w:type="spellStart"/>
             <w:r>
               <w:rPr>
                 <w:rFonts w:ascii="BRH Devanagari Extra" w:hAnsi="BRH Devanagari Extra" w:cs="Latha"/>
@@ -12799,7 +13484,6 @@
               </w:rPr>
               <w:t>óè</w:t>
             </w:r>
-            <w:proofErr w:type="spellEnd"/>
             <w:r>
               <w:rPr>
                 <w:rFonts w:ascii="BRH Tamil Tab Extra" w:hAnsi="BRH Tamil Tab Extra" w:cs="Latha"/>
@@ -20389,6 +21073,7 @@
     <w:lsdException w:name="HTML Sample" w:semiHidden="1" w:unhideWhenUsed="1"/>
     <w:lsdException w:name="HTML Typewriter" w:semiHidden="1" w:unhideWhenUsed="1"/>
     <w:lsdException w:name="HTML Variable" w:semiHidden="1" w:unhideWhenUsed="1"/>
+    <w:lsdException w:name="Normal Table" w:semiHidden="1" w:unhideWhenUsed="1"/>
     <w:lsdException w:name="annotation subject" w:semiHidden="1" w:unhideWhenUsed="1"/>
     <w:lsdException w:name="No List" w:semiHidden="1" w:unhideWhenUsed="1"/>
     <w:lsdException w:name="Outline List 1" w:semiHidden="1" w:unhideWhenUsed="1"/>
@@ -20431,8 +21116,11 @@
     <w:lsdException w:name="Table Contemporary" w:semiHidden="1" w:unhideWhenUsed="1"/>
     <w:lsdException w:name="Table Elegant" w:semiHidden="1" w:unhideWhenUsed="1"/>
     <w:lsdException w:name="Table Professional" w:semiHidden="1" w:unhideWhenUsed="1"/>
+    <w:lsdException w:name="Table Subtle 1" w:semiHidden="1" w:unhideWhenUsed="1"/>
     <w:lsdException w:name="Table Subtle 2" w:semiHidden="1" w:unhideWhenUsed="1"/>
     <w:lsdException w:name="Table Web 1" w:semiHidden="1" w:unhideWhenUsed="1"/>
+    <w:lsdException w:name="Table Web 2" w:semiHidden="1" w:unhideWhenUsed="1"/>
+    <w:lsdException w:name="Table Web 3" w:semiHidden="1" w:unhideWhenUsed="1"/>
     <w:lsdException w:name="Balloon Text" w:semiHidden="1" w:unhideWhenUsed="1"/>
     <w:lsdException w:name="Table Grid" w:uiPriority="59"/>
     <w:lsdException w:name="Table Theme" w:semiHidden="1" w:unhideWhenUsed="1"/>

</xml_diff>